<commit_message>
Update Documento - Entrega Obligatorio - Programacion 3.docx
</commit_message>
<xml_diff>
--- a/Documento - Entrega Obligatorio - Programacion 3.docx
+++ b/Documento - Entrega Obligatorio - Programacion 3.docx
@@ -1,6 +1,6 @@
 
 <file path=word/document.xml><?xml version="1.0" encoding="utf-8"?>
-<w:document xmlns:wpc="http://schemas.microsoft.com/office/word/2010/wordprocessingCanvas" xmlns:cx="http://schemas.microsoft.com/office/drawing/2014/chartex" xmlns:cx1="http://schemas.microsoft.com/office/drawing/2015/9/8/chartex" xmlns:cx2="http://schemas.microsoft.com/office/drawing/2015/10/21/chartex" xmlns:cx3="http://schemas.microsoft.com/office/drawing/2016/5/9/chartex" xmlns:cx4="http://schemas.microsoft.com/office/drawing/2016/5/10/chartex" xmlns:cx5="http://schemas.microsoft.com/office/drawing/2016/5/11/chartex" xmlns:cx6="http://schemas.microsoft.com/office/drawing/2016/5/12/chartex" xmlns:cx7="http://schemas.microsoft.com/office/drawing/2016/5/13/chartex" xmlns:cx8="http://schemas.microsoft.com/office/drawing/2016/5/14/chartex" xmlns:mc="http://schemas.openxmlformats.org/markup-compatibility/2006" xmlns:aink="http://schemas.microsoft.com/office/drawing/2016/ink" xmlns:am3d="http://schemas.microsoft.com/office/drawing/2017/model3d" xmlns:o="urn:schemas-microsoft-com:office:office" xmlns:r="http://schemas.openxmlformats.org/officeDocument/2006/relationships" xmlns:m="http://schemas.openxmlformats.org/officeDocument/2006/math" xmlns:v="urn:schemas-microsoft-com:vml" xmlns:wp14="http://schemas.microsoft.com/office/word/2010/wordprocessingDrawing" xmlns:wp="http://schemas.openxmlformats.org/drawingml/2006/wordprocessingDrawing" xmlns:w10="urn:schemas-microsoft-com:office:word" xmlns:w="http://schemas.openxmlformats.org/wordprocessingml/2006/main" xmlns:w14="http://schemas.microsoft.com/office/word/2010/wordml" xmlns:w15="http://schemas.microsoft.com/office/word/2012/wordml" xmlns:w16cex="http://schemas.microsoft.com/office/word/2018/wordml/cex" xmlns:w16cid="http://schemas.microsoft.com/office/word/2016/wordml/cid" xmlns:w16="http://schemas.microsoft.com/office/word/2018/wordml" xmlns:w16se="http://schemas.microsoft.com/office/word/2015/wordml/symex" xmlns:wpg="http://schemas.microsoft.com/office/word/2010/wordprocessingGroup" xmlns:wpi="http://schemas.microsoft.com/office/word/2010/wordprocessingInk" xmlns:wne="http://schemas.microsoft.com/office/word/2006/wordml" xmlns:wps="http://schemas.microsoft.com/office/word/2010/wordprocessingShape" mc:Ignorable="w14 w15 w16se w16cid w16 w16cex wp14">
+<w:document xmlns:wpc="http://schemas.microsoft.com/office/word/2010/wordprocessingCanvas" xmlns:cx="http://schemas.microsoft.com/office/drawing/2014/chartex" xmlns:cx1="http://schemas.microsoft.com/office/drawing/2015/9/8/chartex" xmlns:cx2="http://schemas.microsoft.com/office/drawing/2015/10/21/chartex" xmlns:cx3="http://schemas.microsoft.com/office/drawing/2016/5/9/chartex" xmlns:cx4="http://schemas.microsoft.com/office/drawing/2016/5/10/chartex" xmlns:cx5="http://schemas.microsoft.com/office/drawing/2016/5/11/chartex" xmlns:cx6="http://schemas.microsoft.com/office/drawing/2016/5/12/chartex" xmlns:cx7="http://schemas.microsoft.com/office/drawing/2016/5/13/chartex" xmlns:cx8="http://schemas.microsoft.com/office/drawing/2016/5/14/chartex" xmlns:mc="http://schemas.openxmlformats.org/markup-compatibility/2006" xmlns:aink="http://schemas.microsoft.com/office/drawing/2016/ink" xmlns:am3d="http://schemas.microsoft.com/office/drawing/2017/model3d" xmlns:o="urn:schemas-microsoft-com:office:office" xmlns:r="http://schemas.openxmlformats.org/officeDocument/2006/relationships" xmlns:m="http://schemas.openxmlformats.org/officeDocument/2006/math" xmlns:v="urn:schemas-microsoft-com:vml" xmlns:wp14="http://schemas.microsoft.com/office/word/2010/wordprocessingDrawing" xmlns:wp="http://schemas.openxmlformats.org/drawingml/2006/wordprocessingDrawing" xmlns:w10="urn:schemas-microsoft-com:office:word" xmlns:w="http://schemas.openxmlformats.org/wordprocessingml/2006/main" xmlns:w14="http://schemas.microsoft.com/office/word/2010/wordml" xmlns:w15="http://schemas.microsoft.com/office/word/2012/wordml" xmlns:w16cex="http://schemas.microsoft.com/office/word/2018/wordml/cex" xmlns:w16cid="http://schemas.microsoft.com/office/word/2016/wordml/cid" xmlns:w16="http://schemas.microsoft.com/office/word/2018/wordml" xmlns:w16sdtdh="http://schemas.microsoft.com/office/word/2020/wordml/sdtdatahash" xmlns:w16se="http://schemas.microsoft.com/office/word/2015/wordml/symex" xmlns:wpg="http://schemas.microsoft.com/office/word/2010/wordprocessingGroup" xmlns:wpi="http://schemas.microsoft.com/office/word/2010/wordprocessingInk" xmlns:wne="http://schemas.microsoft.com/office/word/2006/wordml" xmlns:wps="http://schemas.microsoft.com/office/word/2010/wordprocessingShape" mc:Ignorable="w14 w15 w16se w16cid w16 w16cex w16sdtdh wp14">
   <w:body>
     <w:p>
       <w:pPr>
@@ -211,17 +211,8 @@
           <w:rFonts w:ascii="Times New Roman" w:hAnsi="Times New Roman" w:cs="Times New Roman"/>
           <w:lang w:val="es-UY"/>
         </w:rPr>
-        <w:t xml:space="preserve">Cecilia </w:t>
+        <w:t>Cecilia Belon</w:t>
       </w:r>
-      <w:proofErr w:type="spellStart"/>
-      <w:r>
-        <w:rPr>
-          <w:rFonts w:ascii="Times New Roman" w:hAnsi="Times New Roman" w:cs="Times New Roman"/>
-          <w:lang w:val="es-UY"/>
-        </w:rPr>
-        <w:t>Belon</w:t>
-      </w:r>
-      <w:proofErr w:type="spellEnd"/>
       <w:r>
         <w:rPr>
           <w:rFonts w:ascii="Times New Roman" w:hAnsi="Times New Roman" w:cs="Times New Roman"/>
@@ -327,7 +318,7 @@
           <w:noProof/>
         </w:rPr>
         <w:drawing>
-          <wp:anchor distT="0" distB="0" distL="114300" distR="114300" simplePos="0" relativeHeight="251664384" behindDoc="0" locked="0" layoutInCell="1" allowOverlap="1" wp14:anchorId="36B2236B" wp14:editId="49CAA803">
+          <wp:anchor distT="0" distB="0" distL="114300" distR="114300" simplePos="0" relativeHeight="251664384" behindDoc="0" locked="0" layoutInCell="1" allowOverlap="1" wp14:anchorId="36B2236B" wp14:editId="154E0991">
             <wp:simplePos x="0" y="0"/>
             <wp:positionH relativeFrom="margin">
               <wp:align>center</wp:align>
@@ -370,15 +361,14 @@
                       <a:off x="0" y="0"/>
                       <a:ext cx="979805" cy="1403985"/>
                     </a:xfrm>
-                    <a:prstGeom prst="rect">
+                    <a:prstGeom prst="ellipse">
                       <a:avLst/>
                     </a:prstGeom>
-                    <a:noFill/>
                     <a:ln>
                       <a:noFill/>
                     </a:ln>
                     <a:effectLst>
-                      <a:softEdge rad="12700"/>
+                      <a:softEdge rad="112500"/>
                     </a:effectLst>
                   </pic:spPr>
                 </pic:pic>
@@ -656,7 +646,11 @@
     <w:sdt>
       <w:sdtPr>
         <w:rPr>
-          <w:lang w:val="es-ES"/>
+          <w:rFonts w:asciiTheme="minorHAnsi" w:eastAsiaTheme="minorHAnsi" w:hAnsiTheme="minorHAnsi" w:cstheme="minorBidi"/>
+          <w:color w:val="auto"/>
+          <w:sz w:val="22"/>
+          <w:szCs w:val="22"/>
+          <w:lang w:val="es-ES" w:eastAsia="en-US"/>
         </w:rPr>
         <w:id w:val="16981796"/>
         <w:docPartObj>
@@ -666,13 +660,8 @@
       </w:sdtPr>
       <w:sdtEndPr>
         <w:rPr>
-          <w:rFonts w:asciiTheme="minorHAnsi" w:eastAsiaTheme="minorHAnsi" w:hAnsiTheme="minorHAnsi" w:cstheme="minorBidi"/>
           <w:b/>
           <w:bCs/>
-          <w:color w:val="auto"/>
-          <w:sz w:val="22"/>
-          <w:szCs w:val="22"/>
-          <w:lang w:eastAsia="en-US"/>
         </w:rPr>
       </w:sdtEndPr>
       <w:sdtContent>
@@ -857,7 +846,23 @@
                 <w:noProof/>
                 <w:lang w:val="pt-BR"/>
               </w:rPr>
-              <w:t>Diagrama de casos de uso narrativo.</w:t>
+              <w:t>Diagrama de cas</w:t>
+            </w:r>
+            <w:r>
+              <w:rPr>
+                <w:rStyle w:val="Hipervnculo"/>
+                <w:noProof/>
+                <w:lang w:val="pt-BR"/>
+              </w:rPr>
+              <w:t>o</w:t>
+            </w:r>
+            <w:r>
+              <w:rPr>
+                <w:rStyle w:val="Hipervnculo"/>
+                <w:noProof/>
+                <w:lang w:val="pt-BR"/>
+              </w:rPr>
+              <w:t>s de uso narrativo.</w:t>
             </w:r>
             <w:r>
               <w:rPr>
@@ -2373,62 +2378,13 @@
           <w:lang w:val="pt-BR"/>
         </w:rPr>
       </w:pPr>
-      <w:bookmarkStart w:id="2" w:name="_GoBack"/>
       <w:r>
         <w:rPr>
+          <w:noProof/>
           <w:lang w:val="pt-BR"/>
         </w:rPr>
-        <w:drawing>
-          <wp:anchor distT="0" distB="0" distL="114300" distR="114300" simplePos="0" relativeHeight="251665408" behindDoc="0" locked="0" layoutInCell="1" allowOverlap="1" wp14:anchorId="5ECC310F" wp14:editId="225F839E">
-            <wp:simplePos x="0" y="0"/>
-            <wp:positionH relativeFrom="margin">
-              <wp:align>left</wp:align>
-            </wp:positionH>
-            <wp:positionV relativeFrom="paragraph">
-              <wp:posOffset>171019</wp:posOffset>
-            </wp:positionV>
-            <wp:extent cx="6931660" cy="5643245"/>
-            <wp:effectExtent l="0" t="0" r="2540" b="0"/>
-            <wp:wrapTopAndBottom/>
-            <wp:docPr id="1" name="Imagen 1" descr="Diagrama&#10;&#10;Descripción generada automáticamente"/>
-            <wp:cNvGraphicFramePr>
-              <a:graphicFrameLocks xmlns:a="http://schemas.openxmlformats.org/drawingml/2006/main" noChangeAspect="1"/>
-            </wp:cNvGraphicFramePr>
-            <a:graphic xmlns:a="http://schemas.openxmlformats.org/drawingml/2006/main">
-              <a:graphicData uri="http://schemas.openxmlformats.org/drawingml/2006/picture">
-                <pic:pic xmlns:pic="http://schemas.openxmlformats.org/drawingml/2006/picture">
-                  <pic:nvPicPr>
-                    <pic:cNvPr id="1" name=""/>
-                    <pic:cNvPicPr/>
-                  </pic:nvPicPr>
-                  <pic:blipFill>
-                    <a:blip r:embed="rId9">
-                      <a:extLst>
-                        <a:ext uri="{28A0092B-C50C-407E-A947-70E740481C1C}">
-                          <a14:useLocalDpi xmlns:a14="http://schemas.microsoft.com/office/drawing/2010/main" val="0"/>
-                        </a:ext>
-                      </a:extLst>
-                    </a:blip>
-                    <a:stretch>
-                      <a:fillRect/>
-                    </a:stretch>
-                  </pic:blipFill>
-                  <pic:spPr>
-                    <a:xfrm>
-                      <a:off x="0" y="0"/>
-                      <a:ext cx="6931660" cy="5643245"/>
-                    </a:xfrm>
-                    <a:prstGeom prst="rect">
-                      <a:avLst/>
-                    </a:prstGeom>
-                  </pic:spPr>
-                </pic:pic>
-              </a:graphicData>
-            </a:graphic>
-          </wp:anchor>
-        </w:drawing>
+        <w:t>[IMAGEN]</w:t>
       </w:r>
-      <w:bookmarkEnd w:id="2"/>
     </w:p>
     <w:p>
       <w:pPr>
@@ -2538,7 +2494,7 @@
           <w:lang w:val="pt-BR"/>
         </w:rPr>
       </w:pPr>
-      <w:bookmarkStart w:id="3" w:name="_Toc84778085"/>
+      <w:bookmarkStart w:id="2" w:name="_Toc84778085"/>
       <w:r>
         <w:rPr>
           <w:lang w:val="pt-BR"/>
@@ -2551,24 +2507,13 @@
         </w:rPr>
         <w:t>casos de uso narrativo.</w:t>
       </w:r>
-      <w:bookmarkEnd w:id="3"/>
+      <w:bookmarkEnd w:id="2"/>
       <w:r>
         <w:rPr>
           <w:lang w:val="pt-BR"/>
         </w:rPr>
         <w:t xml:space="preserve"> </w:t>
       </w:r>
-    </w:p>
-    <w:p>
-      <w:pPr>
-        <w:rPr>
-          <w:rFonts w:ascii="Times New Roman" w:hAnsi="Times New Roman"/>
-          <w:color w:val="000000" w:themeColor="text1"/>
-          <w:sz w:val="24"/>
-          <w:szCs w:val="24"/>
-          <w:lang w:val="pt-BR"/>
-        </w:rPr>
-      </w:pPr>
     </w:p>
     <w:p>
       <w:pPr>
@@ -2868,15 +2813,27 @@
                 <w:lang w:val="pt-BR"/>
               </w:rPr>
             </w:pPr>
-            <w:r>
-              <w:rPr>
-                <w:rFonts w:ascii="Arial" w:hAnsi="Arial" w:cs="Arial"/>
-                <w:color w:val="000000" w:themeColor="text1"/>
-                <w:sz w:val="24"/>
-                <w:szCs w:val="24"/>
-                <w:lang w:val="pt-BR"/>
-              </w:rPr>
-              <w:t xml:space="preserve">Descripción </w:t>
+            <w:proofErr w:type="spellStart"/>
+            <w:r>
+              <w:rPr>
+                <w:rFonts w:ascii="Arial" w:hAnsi="Arial" w:cs="Arial"/>
+                <w:color w:val="000000" w:themeColor="text1"/>
+                <w:sz w:val="24"/>
+                <w:szCs w:val="24"/>
+                <w:lang w:val="pt-BR"/>
+              </w:rPr>
+              <w:t>Descripción</w:t>
+            </w:r>
+            <w:proofErr w:type="spellEnd"/>
+            <w:r>
+              <w:rPr>
+                <w:rFonts w:ascii="Arial" w:hAnsi="Arial" w:cs="Arial"/>
+                <w:color w:val="000000" w:themeColor="text1"/>
+                <w:sz w:val="24"/>
+                <w:szCs w:val="24"/>
+                <w:lang w:val="pt-BR"/>
+              </w:rPr>
+              <w:t xml:space="preserve"> </w:t>
             </w:r>
           </w:p>
         </w:tc>
@@ -2932,6 +2889,7 @@
                 <w:lang w:val="pt-BR"/>
               </w:rPr>
             </w:pPr>
+            <w:proofErr w:type="spellStart"/>
             <w:r>
               <w:rPr>
                 <w:rFonts w:ascii="Arial" w:hAnsi="Arial" w:cs="Arial"/>
@@ -2942,6 +2900,7 @@
               </w:rPr>
               <w:t>Actores</w:t>
             </w:r>
+            <w:proofErr w:type="spellEnd"/>
           </w:p>
         </w:tc>
         <w:tc>
@@ -3036,17 +2995,6 @@
         </w:tc>
       </w:tr>
     </w:tbl>
-    <w:p>
-      <w:pPr>
-        <w:rPr>
-          <w:rFonts w:ascii="Arial" w:hAnsi="Arial" w:cs="Arial"/>
-          <w:color w:val="000000" w:themeColor="text1"/>
-          <w:sz w:val="24"/>
-          <w:szCs w:val="24"/>
-          <w:lang w:val="es-UY"/>
-        </w:rPr>
-      </w:pPr>
-    </w:p>
     <w:p>
       <w:pPr>
         <w:rPr>
@@ -3095,6 +3043,16 @@
               </w:rPr>
               <w:t>FLUJO NORMAL</w:t>
             </w:r>
+            <w:r>
+              <w:rPr>
+                <w:rFonts w:ascii="Arial" w:hAnsi="Arial" w:cs="Arial"/>
+                <w:color w:val="000000" w:themeColor="text1"/>
+                <w:sz w:val="24"/>
+                <w:szCs w:val="24"/>
+                <w:lang w:val="pt-BR"/>
+              </w:rPr>
+              <w:t xml:space="preserve"> CU-01</w:t>
+            </w:r>
           </w:p>
         </w:tc>
       </w:tr>
@@ -3249,6 +3207,16 @@
                 <w:lang w:val="es-UY"/>
               </w:rPr>
             </w:pPr>
+            <w:r>
+              <w:rPr>
+                <w:rFonts w:ascii="Arial" w:hAnsi="Arial" w:cs="Arial"/>
+                <w:color w:val="000000" w:themeColor="text1"/>
+                <w:sz w:val="24"/>
+                <w:szCs w:val="24"/>
+                <w:lang w:val="es-UY"/>
+              </w:rPr>
+              <w:t>Muestra precio</w:t>
+            </w:r>
           </w:p>
         </w:tc>
       </w:tr>
@@ -3259,14 +3227,29 @@
           </w:tcPr>
           <w:p>
             <w:pPr>
-              <w:rPr>
-                <w:rFonts w:ascii="Arial" w:hAnsi="Arial" w:cs="Arial"/>
-                <w:color w:val="000000" w:themeColor="text1"/>
-                <w:sz w:val="24"/>
-                <w:szCs w:val="24"/>
-                <w:lang w:val="es-UY"/>
-              </w:rPr>
-            </w:pPr>
+              <w:pStyle w:val="Prrafodelista"/>
+              <w:numPr>
+                <w:ilvl w:val="0"/>
+                <w:numId w:val="1"/>
+              </w:numPr>
+              <w:rPr>
+                <w:rFonts w:ascii="Arial" w:hAnsi="Arial" w:cs="Arial"/>
+                <w:color w:val="000000" w:themeColor="text1"/>
+                <w:sz w:val="24"/>
+                <w:szCs w:val="24"/>
+                <w:lang w:val="es-UY"/>
+              </w:rPr>
+            </w:pPr>
+            <w:r>
+              <w:rPr>
+                <w:rFonts w:ascii="Arial" w:hAnsi="Arial" w:cs="Arial"/>
+                <w:color w:val="000000" w:themeColor="text1"/>
+                <w:sz w:val="24"/>
+                <w:szCs w:val="24"/>
+                <w:lang w:val="es-UY"/>
+              </w:rPr>
+              <w:t>Guarda el pago</w:t>
+            </w:r>
           </w:p>
         </w:tc>
         <w:tc>
@@ -3323,34 +3306,30 @@
       <w:tr>
         <w:tc>
           <w:tcPr>
-            <w:tcW w:w="5453" w:type="dxa"/>
-          </w:tcPr>
-          <w:p>
-            <w:pPr>
-              <w:rPr>
-                <w:rFonts w:ascii="Arial" w:hAnsi="Arial" w:cs="Arial"/>
-                <w:color w:val="000000" w:themeColor="text1"/>
-                <w:sz w:val="24"/>
-                <w:szCs w:val="24"/>
-                <w:lang w:val="es-UY"/>
-              </w:rPr>
-            </w:pPr>
-          </w:p>
-        </w:tc>
-        <w:tc>
-          <w:tcPr>
-            <w:tcW w:w="5453" w:type="dxa"/>
-          </w:tcPr>
-          <w:p>
-            <w:pPr>
-              <w:rPr>
-                <w:rFonts w:ascii="Arial" w:hAnsi="Arial" w:cs="Arial"/>
-                <w:color w:val="000000" w:themeColor="text1"/>
-                <w:sz w:val="24"/>
-                <w:szCs w:val="24"/>
-                <w:lang w:val="es-UY"/>
-              </w:rPr>
-            </w:pPr>
+            <w:tcW w:w="10906" w:type="dxa"/>
+            <w:gridSpan w:val="2"/>
+          </w:tcPr>
+          <w:p>
+            <w:pPr>
+              <w:jc w:val="center"/>
+              <w:rPr>
+                <w:rFonts w:ascii="Arial" w:hAnsi="Arial" w:cs="Arial"/>
+                <w:color w:val="000000" w:themeColor="text1"/>
+                <w:sz w:val="24"/>
+                <w:szCs w:val="24"/>
+                <w:lang w:val="es-UY"/>
+              </w:rPr>
+            </w:pPr>
+            <w:r>
+              <w:rPr>
+                <w:rFonts w:ascii="Arial" w:hAnsi="Arial" w:cs="Arial"/>
+                <w:color w:val="000000" w:themeColor="text1"/>
+                <w:sz w:val="24"/>
+                <w:szCs w:val="24"/>
+                <w:lang w:val="es-UY"/>
+              </w:rPr>
+              <w:t>FLUJO ALTERNATIVO CU-01</w:t>
+            </w:r>
           </w:p>
         </w:tc>
       </w:tr>
@@ -3361,14 +3340,25 @@
           </w:tcPr>
           <w:p>
             <w:pPr>
-              <w:rPr>
-                <w:rFonts w:ascii="Arial" w:hAnsi="Arial" w:cs="Arial"/>
-                <w:color w:val="000000" w:themeColor="text1"/>
-                <w:sz w:val="24"/>
-                <w:szCs w:val="24"/>
-                <w:lang w:val="es-UY"/>
-              </w:rPr>
-            </w:pPr>
+              <w:jc w:val="center"/>
+              <w:rPr>
+                <w:rFonts w:ascii="Arial" w:hAnsi="Arial" w:cs="Arial"/>
+                <w:color w:val="000000" w:themeColor="text1"/>
+                <w:sz w:val="24"/>
+                <w:szCs w:val="24"/>
+                <w:lang w:val="es-UY"/>
+              </w:rPr>
+            </w:pPr>
+            <w:r>
+              <w:rPr>
+                <w:rFonts w:ascii="Arial" w:hAnsi="Arial" w:cs="Arial"/>
+                <w:color w:val="000000" w:themeColor="text1"/>
+                <w:sz w:val="24"/>
+                <w:szCs w:val="24"/>
+                <w:lang w:val="es-UY"/>
+              </w:rPr>
+              <w:t>Usuario</w:t>
+            </w:r>
           </w:p>
         </w:tc>
         <w:tc>
@@ -3377,14 +3367,25 @@
           </w:tcPr>
           <w:p>
             <w:pPr>
-              <w:rPr>
-                <w:rFonts w:ascii="Arial" w:hAnsi="Arial" w:cs="Arial"/>
-                <w:color w:val="000000" w:themeColor="text1"/>
-                <w:sz w:val="24"/>
-                <w:szCs w:val="24"/>
-                <w:lang w:val="es-UY"/>
-              </w:rPr>
-            </w:pPr>
+              <w:jc w:val="center"/>
+              <w:rPr>
+                <w:rFonts w:ascii="Arial" w:hAnsi="Arial" w:cs="Arial"/>
+                <w:color w:val="000000" w:themeColor="text1"/>
+                <w:sz w:val="24"/>
+                <w:szCs w:val="24"/>
+                <w:lang w:val="es-UY"/>
+              </w:rPr>
+            </w:pPr>
+            <w:r>
+              <w:rPr>
+                <w:rFonts w:ascii="Arial" w:hAnsi="Arial" w:cs="Arial"/>
+                <w:color w:val="000000" w:themeColor="text1"/>
+                <w:sz w:val="24"/>
+                <w:szCs w:val="24"/>
+                <w:lang w:val="es-UY"/>
+              </w:rPr>
+              <w:t>Sistema</w:t>
+            </w:r>
           </w:p>
         </w:tc>
       </w:tr>
@@ -3403,6 +3404,70 @@
                 <w:lang w:val="es-UY"/>
               </w:rPr>
             </w:pPr>
+            <w:r>
+              <w:rPr>
+                <w:rFonts w:ascii="Arial" w:hAnsi="Arial" w:cs="Arial"/>
+                <w:color w:val="000000" w:themeColor="text1"/>
+                <w:sz w:val="24"/>
+                <w:szCs w:val="24"/>
+                <w:lang w:val="es-UY"/>
+              </w:rPr>
+              <w:t xml:space="preserve">      </w:t>
+            </w:r>
+            <w:r>
+              <w:rPr>
+                <w:rFonts w:ascii="Arial" w:hAnsi="Arial" w:cs="Arial"/>
+                <w:color w:val="000000" w:themeColor="text1"/>
+                <w:sz w:val="24"/>
+                <w:szCs w:val="24"/>
+                <w:lang w:val="es-UY"/>
+              </w:rPr>
+              <w:t>3-</w:t>
+            </w:r>
+            <w:r>
+              <w:rPr>
+                <w:rFonts w:ascii="Arial" w:hAnsi="Arial" w:cs="Arial"/>
+                <w:color w:val="000000" w:themeColor="text1"/>
+                <w:sz w:val="24"/>
+                <w:szCs w:val="24"/>
+                <w:lang w:val="es-UY"/>
+              </w:rPr>
+              <w:t xml:space="preserve"> Cancelar el pago</w:t>
+            </w:r>
+          </w:p>
+        </w:tc>
+        <w:tc>
+          <w:tcPr>
+            <w:tcW w:w="5453" w:type="dxa"/>
+          </w:tcPr>
+          <w:p>
+            <w:pPr>
+              <w:rPr>
+                <w:rFonts w:ascii="Arial" w:hAnsi="Arial" w:cs="Arial"/>
+                <w:color w:val="000000" w:themeColor="text1"/>
+                <w:sz w:val="24"/>
+                <w:szCs w:val="24"/>
+                <w:lang w:val="es-UY"/>
+              </w:rPr>
+            </w:pPr>
+          </w:p>
+        </w:tc>
+      </w:tr>
+      <w:tr>
+        <w:tc>
+          <w:tcPr>
+            <w:tcW w:w="5453" w:type="dxa"/>
+          </w:tcPr>
+          <w:p>
+            <w:pPr>
+              <w:rPr>
+                <w:rFonts w:ascii="Arial" w:hAnsi="Arial" w:cs="Arial"/>
+                <w:color w:val="000000" w:themeColor="text1"/>
+                <w:sz w:val="24"/>
+                <w:szCs w:val="24"/>
+                <w:lang w:val="es-UY"/>
+              </w:rPr>
+            </w:pPr>
           </w:p>
         </w:tc>
         <w:tc>
@@ -3423,17 +3488,6 @@
         </w:tc>
       </w:tr>
     </w:tbl>
-    <w:p>
-      <w:pPr>
-        <w:rPr>
-          <w:rFonts w:ascii="Arial" w:hAnsi="Arial" w:cs="Arial"/>
-          <w:color w:val="000000" w:themeColor="text1"/>
-          <w:sz w:val="24"/>
-          <w:szCs w:val="24"/>
-          <w:lang w:val="es-UY"/>
-        </w:rPr>
-      </w:pPr>
-    </w:p>
     <w:p>
       <w:pPr>
         <w:rPr>
@@ -3544,17 +3598,7 @@
                 <w:szCs w:val="24"/>
                 <w:lang w:val="pt-BR"/>
               </w:rPr>
-              <w:t xml:space="preserve">Registro de </w:t>
-            </w:r>
-            <w:r>
-              <w:rPr>
-                <w:rFonts w:ascii="Arial" w:hAnsi="Arial" w:cs="Arial"/>
-                <w:color w:val="000000" w:themeColor="text1"/>
-                <w:sz w:val="24"/>
-                <w:szCs w:val="24"/>
-                <w:lang w:val="pt-BR"/>
-              </w:rPr>
-              <w:t>ingreso a una actividad</w:t>
+              <w:t>Registro de ingreso a una actividad</w:t>
             </w:r>
           </w:p>
         </w:tc>
@@ -3752,15 +3796,27 @@
                 <w:lang w:val="pt-BR"/>
               </w:rPr>
             </w:pPr>
-            <w:r>
-              <w:rPr>
-                <w:rFonts w:ascii="Arial" w:hAnsi="Arial" w:cs="Arial"/>
-                <w:color w:val="000000" w:themeColor="text1"/>
-                <w:sz w:val="24"/>
-                <w:szCs w:val="24"/>
-                <w:lang w:val="pt-BR"/>
-              </w:rPr>
-              <w:t xml:space="preserve">Descripción </w:t>
+            <w:proofErr w:type="spellStart"/>
+            <w:r>
+              <w:rPr>
+                <w:rFonts w:ascii="Arial" w:hAnsi="Arial" w:cs="Arial"/>
+                <w:color w:val="000000" w:themeColor="text1"/>
+                <w:sz w:val="24"/>
+                <w:szCs w:val="24"/>
+                <w:lang w:val="pt-BR"/>
+              </w:rPr>
+              <w:t>Descripción</w:t>
+            </w:r>
+            <w:proofErr w:type="spellEnd"/>
+            <w:r>
+              <w:rPr>
+                <w:rFonts w:ascii="Arial" w:hAnsi="Arial" w:cs="Arial"/>
+                <w:color w:val="000000" w:themeColor="text1"/>
+                <w:sz w:val="24"/>
+                <w:szCs w:val="24"/>
+                <w:lang w:val="pt-BR"/>
+              </w:rPr>
+              <w:t xml:space="preserve"> </w:t>
             </w:r>
           </w:p>
         </w:tc>
@@ -3816,6 +3872,7 @@
                 <w:lang w:val="pt-BR"/>
               </w:rPr>
             </w:pPr>
+            <w:proofErr w:type="spellStart"/>
             <w:r>
               <w:rPr>
                 <w:rFonts w:ascii="Arial" w:hAnsi="Arial" w:cs="Arial"/>
@@ -3826,6 +3883,7 @@
               </w:rPr>
               <w:t>Actores</w:t>
             </w:r>
+            <w:proofErr w:type="spellEnd"/>
           </w:p>
         </w:tc>
         <w:tc>
@@ -3920,17 +3978,6 @@
         </w:tc>
       </w:tr>
     </w:tbl>
-    <w:p>
-      <w:pPr>
-        <w:rPr>
-          <w:rFonts w:ascii="Arial" w:hAnsi="Arial" w:cs="Arial"/>
-          <w:color w:val="000000" w:themeColor="text1"/>
-          <w:sz w:val="24"/>
-          <w:szCs w:val="24"/>
-          <w:lang w:val="es-UY"/>
-        </w:rPr>
-      </w:pPr>
-    </w:p>
     <w:p>
       <w:pPr>
         <w:rPr>
@@ -3979,6 +4026,36 @@
               </w:rPr>
               <w:t>FLUJO NORMAL</w:t>
             </w:r>
+            <w:r>
+              <w:rPr>
+                <w:rFonts w:ascii="Arial" w:hAnsi="Arial" w:cs="Arial"/>
+                <w:color w:val="000000" w:themeColor="text1"/>
+                <w:sz w:val="24"/>
+                <w:szCs w:val="24"/>
+                <w:lang w:val="pt-BR"/>
+              </w:rPr>
+              <w:t xml:space="preserve"> </w:t>
+            </w:r>
+            <w:r>
+              <w:rPr>
+                <w:rFonts w:ascii="Arial" w:hAnsi="Arial" w:cs="Arial"/>
+                <w:color w:val="000000" w:themeColor="text1"/>
+                <w:sz w:val="24"/>
+                <w:szCs w:val="24"/>
+                <w:lang w:val="es-UY"/>
+              </w:rPr>
+              <w:t>CU-0</w:t>
+            </w:r>
+            <w:r>
+              <w:rPr>
+                <w:rFonts w:ascii="Arial" w:hAnsi="Arial" w:cs="Arial"/>
+                <w:color w:val="000000" w:themeColor="text1"/>
+                <w:sz w:val="24"/>
+                <w:szCs w:val="24"/>
+                <w:lang w:val="es-UY"/>
+              </w:rPr>
+              <w:t>2</w:t>
+            </w:r>
           </w:p>
         </w:tc>
       </w:tr>
@@ -4068,6 +4145,16 @@
               </w:rPr>
               <w:t xml:space="preserve"> </w:t>
             </w:r>
+            <w:r>
+              <w:rPr>
+                <w:rFonts w:ascii="Arial" w:hAnsi="Arial" w:cs="Arial"/>
+                <w:color w:val="000000" w:themeColor="text1"/>
+                <w:sz w:val="24"/>
+                <w:szCs w:val="24"/>
+                <w:lang w:val="es-UY"/>
+              </w:rPr>
+              <w:t>Seleccionar actividad</w:t>
+            </w:r>
           </w:p>
         </w:tc>
         <w:tc>
@@ -4110,16 +4197,34 @@
           </w:tcPr>
           <w:p>
             <w:pPr>
-              <w:pStyle w:val="Prrafodelista"/>
-              <w:ind w:left="720"/>
-              <w:rPr>
-                <w:rFonts w:ascii="Arial" w:hAnsi="Arial" w:cs="Arial"/>
-                <w:color w:val="000000" w:themeColor="text1"/>
-                <w:sz w:val="24"/>
-                <w:szCs w:val="24"/>
-                <w:lang w:val="es-UY"/>
-              </w:rPr>
-            </w:pPr>
+              <w:rPr>
+                <w:rFonts w:ascii="Arial" w:hAnsi="Arial" w:cs="Arial"/>
+                <w:color w:val="000000" w:themeColor="text1"/>
+                <w:sz w:val="24"/>
+                <w:szCs w:val="24"/>
+                <w:lang w:val="es-UY"/>
+              </w:rPr>
+            </w:pPr>
+            <w:r>
+              <w:rPr>
+                <w:rFonts w:ascii="Arial" w:hAnsi="Arial" w:cs="Arial"/>
+                <w:color w:val="000000" w:themeColor="text1"/>
+                <w:sz w:val="24"/>
+                <w:szCs w:val="24"/>
+                <w:lang w:val="es-UY"/>
+              </w:rPr>
+              <w:t xml:space="preserve">    2-</w:t>
+            </w:r>
+            <w:r>
+              <w:rPr>
+                <w:rFonts w:ascii="Arial" w:hAnsi="Arial" w:cs="Arial"/>
+                <w:color w:val="000000" w:themeColor="text1"/>
+                <w:sz w:val="24"/>
+                <w:szCs w:val="24"/>
+                <w:lang w:val="es-UY"/>
+              </w:rPr>
+              <w:t xml:space="preserve"> Muestra opción de ingresar</w:t>
+            </w:r>
           </w:p>
         </w:tc>
       </w:tr>
@@ -4138,6 +4243,16 @@
                 <w:lang w:val="es-UY"/>
               </w:rPr>
             </w:pPr>
+            <w:r>
+              <w:rPr>
+                <w:rFonts w:ascii="Arial" w:hAnsi="Arial" w:cs="Arial"/>
+                <w:color w:val="000000" w:themeColor="text1"/>
+                <w:sz w:val="24"/>
+                <w:szCs w:val="24"/>
+                <w:lang w:val="es-UY"/>
+              </w:rPr>
+              <w:t xml:space="preserve">      3- Guarda el ingreso</w:t>
+            </w:r>
           </w:p>
         </w:tc>
         <w:tc>
@@ -4160,34 +4275,40 @@
       <w:tr>
         <w:tc>
           <w:tcPr>
-            <w:tcW w:w="5453" w:type="dxa"/>
-          </w:tcPr>
-          <w:p>
-            <w:pPr>
-              <w:rPr>
-                <w:rFonts w:ascii="Arial" w:hAnsi="Arial" w:cs="Arial"/>
-                <w:color w:val="000000" w:themeColor="text1"/>
-                <w:sz w:val="24"/>
-                <w:szCs w:val="24"/>
-                <w:lang w:val="es-UY"/>
-              </w:rPr>
-            </w:pPr>
-          </w:p>
-        </w:tc>
-        <w:tc>
-          <w:tcPr>
-            <w:tcW w:w="5453" w:type="dxa"/>
-          </w:tcPr>
-          <w:p>
-            <w:pPr>
-              <w:rPr>
-                <w:rFonts w:ascii="Arial" w:hAnsi="Arial" w:cs="Arial"/>
-                <w:color w:val="000000" w:themeColor="text1"/>
-                <w:sz w:val="24"/>
-                <w:szCs w:val="24"/>
-                <w:lang w:val="es-UY"/>
-              </w:rPr>
-            </w:pPr>
+            <w:tcW w:w="10906" w:type="dxa"/>
+            <w:gridSpan w:val="2"/>
+          </w:tcPr>
+          <w:p>
+            <w:pPr>
+              <w:jc w:val="center"/>
+              <w:rPr>
+                <w:rFonts w:ascii="Arial" w:hAnsi="Arial" w:cs="Arial"/>
+                <w:color w:val="000000" w:themeColor="text1"/>
+                <w:sz w:val="24"/>
+                <w:szCs w:val="24"/>
+                <w:lang w:val="es-UY"/>
+              </w:rPr>
+            </w:pPr>
+            <w:r>
+              <w:rPr>
+                <w:rFonts w:ascii="Arial" w:hAnsi="Arial" w:cs="Arial"/>
+                <w:color w:val="000000" w:themeColor="text1"/>
+                <w:sz w:val="24"/>
+                <w:szCs w:val="24"/>
+                <w:lang w:val="es-UY"/>
+              </w:rPr>
+              <w:t>FLUJO ALTERNATIVO CU-0</w:t>
+            </w:r>
+            <w:r>
+              <w:rPr>
+                <w:rFonts w:ascii="Arial" w:hAnsi="Arial" w:cs="Arial"/>
+                <w:color w:val="000000" w:themeColor="text1"/>
+                <w:sz w:val="24"/>
+                <w:szCs w:val="24"/>
+                <w:lang w:val="es-UY"/>
+              </w:rPr>
+              <w:t>2</w:t>
+            </w:r>
           </w:p>
         </w:tc>
       </w:tr>
@@ -4198,14 +4319,25 @@
           </w:tcPr>
           <w:p>
             <w:pPr>
-              <w:rPr>
-                <w:rFonts w:ascii="Arial" w:hAnsi="Arial" w:cs="Arial"/>
-                <w:color w:val="000000" w:themeColor="text1"/>
-                <w:sz w:val="24"/>
-                <w:szCs w:val="24"/>
-                <w:lang w:val="es-UY"/>
-              </w:rPr>
-            </w:pPr>
+              <w:jc w:val="center"/>
+              <w:rPr>
+                <w:rFonts w:ascii="Arial" w:hAnsi="Arial" w:cs="Arial"/>
+                <w:color w:val="000000" w:themeColor="text1"/>
+                <w:sz w:val="24"/>
+                <w:szCs w:val="24"/>
+                <w:lang w:val="es-UY"/>
+              </w:rPr>
+            </w:pPr>
+            <w:r>
+              <w:rPr>
+                <w:rFonts w:ascii="Arial" w:hAnsi="Arial" w:cs="Arial"/>
+                <w:color w:val="000000" w:themeColor="text1"/>
+                <w:sz w:val="24"/>
+                <w:szCs w:val="24"/>
+                <w:lang w:val="es-UY"/>
+              </w:rPr>
+              <w:t>Usuario</w:t>
+            </w:r>
           </w:p>
         </w:tc>
         <w:tc>
@@ -4214,14 +4346,25 @@
           </w:tcPr>
           <w:p>
             <w:pPr>
-              <w:rPr>
-                <w:rFonts w:ascii="Arial" w:hAnsi="Arial" w:cs="Arial"/>
-                <w:color w:val="000000" w:themeColor="text1"/>
-                <w:sz w:val="24"/>
-                <w:szCs w:val="24"/>
-                <w:lang w:val="es-UY"/>
-              </w:rPr>
-            </w:pPr>
+              <w:jc w:val="center"/>
+              <w:rPr>
+                <w:rFonts w:ascii="Arial" w:hAnsi="Arial" w:cs="Arial"/>
+                <w:color w:val="000000" w:themeColor="text1"/>
+                <w:sz w:val="24"/>
+                <w:szCs w:val="24"/>
+                <w:lang w:val="es-UY"/>
+              </w:rPr>
+            </w:pPr>
+            <w:r>
+              <w:rPr>
+                <w:rFonts w:ascii="Arial" w:hAnsi="Arial" w:cs="Arial"/>
+                <w:color w:val="000000" w:themeColor="text1"/>
+                <w:sz w:val="24"/>
+                <w:szCs w:val="24"/>
+                <w:lang w:val="es-UY"/>
+              </w:rPr>
+              <w:t>Sistema</w:t>
+            </w:r>
           </w:p>
         </w:tc>
       </w:tr>
@@ -4240,6 +4383,60 @@
                 <w:lang w:val="es-UY"/>
               </w:rPr>
             </w:pPr>
+            <w:r>
+              <w:rPr>
+                <w:rFonts w:ascii="Arial" w:hAnsi="Arial" w:cs="Arial"/>
+                <w:color w:val="000000" w:themeColor="text1"/>
+                <w:sz w:val="24"/>
+                <w:szCs w:val="24"/>
+                <w:lang w:val="es-UY"/>
+              </w:rPr>
+              <w:t xml:space="preserve">      </w:t>
+            </w:r>
+            <w:r>
+              <w:rPr>
+                <w:rFonts w:ascii="Arial" w:hAnsi="Arial" w:cs="Arial"/>
+                <w:color w:val="000000" w:themeColor="text1"/>
+                <w:sz w:val="24"/>
+                <w:szCs w:val="24"/>
+                <w:lang w:val="es-UY"/>
+              </w:rPr>
+              <w:t>3- No guarda el ingreso</w:t>
+            </w:r>
+          </w:p>
+        </w:tc>
+        <w:tc>
+          <w:tcPr>
+            <w:tcW w:w="5453" w:type="dxa"/>
+          </w:tcPr>
+          <w:p>
+            <w:pPr>
+              <w:rPr>
+                <w:rFonts w:ascii="Arial" w:hAnsi="Arial" w:cs="Arial"/>
+                <w:color w:val="000000" w:themeColor="text1"/>
+                <w:sz w:val="24"/>
+                <w:szCs w:val="24"/>
+                <w:lang w:val="es-UY"/>
+              </w:rPr>
+            </w:pPr>
+          </w:p>
+        </w:tc>
+      </w:tr>
+      <w:tr>
+        <w:tc>
+          <w:tcPr>
+            <w:tcW w:w="5453" w:type="dxa"/>
+          </w:tcPr>
+          <w:p>
+            <w:pPr>
+              <w:rPr>
+                <w:rFonts w:ascii="Arial" w:hAnsi="Arial" w:cs="Arial"/>
+                <w:color w:val="000000" w:themeColor="text1"/>
+                <w:sz w:val="24"/>
+                <w:szCs w:val="24"/>
+                <w:lang w:val="es-UY"/>
+              </w:rPr>
+            </w:pPr>
           </w:p>
         </w:tc>
         <w:tc>
@@ -4262,42 +4459,8 @@
     </w:tbl>
     <w:p>
       <w:pPr>
-        <w:rPr>
-          <w:rFonts w:ascii="Arial" w:hAnsi="Arial" w:cs="Arial"/>
-          <w:color w:val="000000" w:themeColor="text1"/>
-          <w:sz w:val="24"/>
-          <w:szCs w:val="24"/>
-          <w:lang w:val="es-UY"/>
-        </w:rPr>
-      </w:pPr>
-    </w:p>
-    <w:p>
-      <w:pPr>
-        <w:rPr>
-          <w:rFonts w:ascii="Times New Roman" w:hAnsi="Times New Roman"/>
-          <w:color w:val="000000" w:themeColor="text1"/>
-          <w:sz w:val="24"/>
-          <w:szCs w:val="24"/>
-          <w:lang w:val="es-UY"/>
-        </w:rPr>
-      </w:pPr>
-    </w:p>
-    <w:p>
-      <w:pPr>
-        <w:spacing w:after="212"/>
-        <w:rPr>
-          <w:rFonts w:ascii="Times New Roman" w:hAnsi="Times New Roman"/>
-          <w:color w:val="000000" w:themeColor="text1"/>
-          <w:sz w:val="24"/>
-          <w:szCs w:val="24"/>
-          <w:lang w:val="es-UY"/>
-        </w:rPr>
-      </w:pPr>
-    </w:p>
-    <w:p>
-      <w:pPr>
         <w:spacing w:line="420" w:lineRule="exact"/>
-        <w:ind w:left="1901" w:right="1105" w:hanging="360"/>
+        <w:ind w:right="1105"/>
         <w:rPr>
           <w:rFonts w:ascii="Arial" w:hAnsi="Arial" w:cs="Arial"/>
           <w:color w:val="000000"/>
@@ -4311,7 +4474,7 @@
     <w:p>
       <w:pPr>
         <w:spacing w:line="420" w:lineRule="exact"/>
-        <w:ind w:left="1901" w:right="1105" w:hanging="360"/>
+        <w:ind w:left="1541" w:right="1105"/>
         <w:rPr>
           <w:rFonts w:ascii="Times New Roman" w:hAnsi="Times New Roman" w:cs="Times New Roman"/>
           <w:color w:val="010302"/>
@@ -4357,7 +4520,7 @@
 </file>
 
 <file path=word/numbering.xml><?xml version="1.0" encoding="utf-8"?>
-<w:numbering xmlns:wpc="http://schemas.microsoft.com/office/word/2010/wordprocessingCanvas" xmlns:cx="http://schemas.microsoft.com/office/drawing/2014/chartex" xmlns:cx1="http://schemas.microsoft.com/office/drawing/2015/9/8/chartex" xmlns:cx2="http://schemas.microsoft.com/office/drawing/2015/10/21/chartex" xmlns:cx3="http://schemas.microsoft.com/office/drawing/2016/5/9/chartex" xmlns:cx4="http://schemas.microsoft.com/office/drawing/2016/5/10/chartex" xmlns:cx5="http://schemas.microsoft.com/office/drawing/2016/5/11/chartex" xmlns:cx6="http://schemas.microsoft.com/office/drawing/2016/5/12/chartex" xmlns:cx7="http://schemas.microsoft.com/office/drawing/2016/5/13/chartex" xmlns:cx8="http://schemas.microsoft.com/office/drawing/2016/5/14/chartex" xmlns:mc="http://schemas.openxmlformats.org/markup-compatibility/2006" xmlns:aink="http://schemas.microsoft.com/office/drawing/2016/ink" xmlns:am3d="http://schemas.microsoft.com/office/drawing/2017/model3d" xmlns:o="urn:schemas-microsoft-com:office:office" xmlns:r="http://schemas.openxmlformats.org/officeDocument/2006/relationships" xmlns:m="http://schemas.openxmlformats.org/officeDocument/2006/math" xmlns:v="urn:schemas-microsoft-com:vml" xmlns:wp14="http://schemas.microsoft.com/office/word/2010/wordprocessingDrawing" xmlns:wp="http://schemas.openxmlformats.org/drawingml/2006/wordprocessingDrawing" xmlns:w10="urn:schemas-microsoft-com:office:word" xmlns:w="http://schemas.openxmlformats.org/wordprocessingml/2006/main" xmlns:w14="http://schemas.microsoft.com/office/word/2010/wordml" xmlns:w15="http://schemas.microsoft.com/office/word/2012/wordml" xmlns:w16cex="http://schemas.microsoft.com/office/word/2018/wordml/cex" xmlns:w16cid="http://schemas.microsoft.com/office/word/2016/wordml/cid" xmlns:w16="http://schemas.microsoft.com/office/word/2018/wordml" xmlns:w16se="http://schemas.microsoft.com/office/word/2015/wordml/symex" xmlns:wpg="http://schemas.microsoft.com/office/word/2010/wordprocessingGroup" xmlns:wpi="http://schemas.microsoft.com/office/word/2010/wordprocessingInk" xmlns:wne="http://schemas.microsoft.com/office/word/2006/wordml" xmlns:wps="http://schemas.microsoft.com/office/word/2010/wordprocessingShape" mc:Ignorable="w14 w15 w16se w16cid w16 w16cex wp14">
+<w:numbering xmlns:wpc="http://schemas.microsoft.com/office/word/2010/wordprocessingCanvas" xmlns:cx="http://schemas.microsoft.com/office/drawing/2014/chartex" xmlns:cx1="http://schemas.microsoft.com/office/drawing/2015/9/8/chartex" xmlns:cx2="http://schemas.microsoft.com/office/drawing/2015/10/21/chartex" xmlns:cx3="http://schemas.microsoft.com/office/drawing/2016/5/9/chartex" xmlns:cx4="http://schemas.microsoft.com/office/drawing/2016/5/10/chartex" xmlns:cx5="http://schemas.microsoft.com/office/drawing/2016/5/11/chartex" xmlns:cx6="http://schemas.microsoft.com/office/drawing/2016/5/12/chartex" xmlns:cx7="http://schemas.microsoft.com/office/drawing/2016/5/13/chartex" xmlns:cx8="http://schemas.microsoft.com/office/drawing/2016/5/14/chartex" xmlns:mc="http://schemas.openxmlformats.org/markup-compatibility/2006" xmlns:aink="http://schemas.microsoft.com/office/drawing/2016/ink" xmlns:am3d="http://schemas.microsoft.com/office/drawing/2017/model3d" xmlns:o="urn:schemas-microsoft-com:office:office" xmlns:r="http://schemas.openxmlformats.org/officeDocument/2006/relationships" xmlns:m="http://schemas.openxmlformats.org/officeDocument/2006/math" xmlns:v="urn:schemas-microsoft-com:vml" xmlns:wp14="http://schemas.microsoft.com/office/word/2010/wordprocessingDrawing" xmlns:wp="http://schemas.openxmlformats.org/drawingml/2006/wordprocessingDrawing" xmlns:w10="urn:schemas-microsoft-com:office:word" xmlns:w="http://schemas.openxmlformats.org/wordprocessingml/2006/main" xmlns:w14="http://schemas.microsoft.com/office/word/2010/wordml" xmlns:w15="http://schemas.microsoft.com/office/word/2012/wordml" xmlns:w16cex="http://schemas.microsoft.com/office/word/2018/wordml/cex" xmlns:w16cid="http://schemas.microsoft.com/office/word/2016/wordml/cid" xmlns:w16="http://schemas.microsoft.com/office/word/2018/wordml" xmlns:w16sdtdh="http://schemas.microsoft.com/office/word/2020/wordml/sdtdatahash" xmlns:w16se="http://schemas.microsoft.com/office/word/2015/wordml/symex" xmlns:wpg="http://schemas.microsoft.com/office/word/2010/wordprocessingGroup" xmlns:wpi="http://schemas.microsoft.com/office/word/2010/wordprocessingInk" xmlns:wne="http://schemas.microsoft.com/office/word/2006/wordml" xmlns:wps="http://schemas.microsoft.com/office/word/2010/wordprocessingShape" mc:Ignorable="w14 w15 w16se w16cid w16 w16cex w16sdtdh wp14">
   <w:abstractNum w:abstractNumId="0" w15:restartNumberingAfterBreak="0">
     <w:nsid w:val="06533FAA"/>
     <w:multiLevelType w:val="hybridMultilevel"/>
@@ -4536,17 +4699,109 @@
       </w:pPr>
     </w:lvl>
   </w:abstractNum>
+  <w:abstractNum w:abstractNumId="2" w15:restartNumberingAfterBreak="0">
+    <w:nsid w:val="212D707C"/>
+    <w:multiLevelType w:val="hybridMultilevel"/>
+    <w:tmpl w:val="C6B6AB04"/>
+    <w:lvl w:ilvl="0" w:tplc="73A4E1E6">
+      <w:start w:val="1"/>
+      <w:numFmt w:val="decimal"/>
+      <w:lvlText w:val="%1-"/>
+      <w:lvlJc w:val="left"/>
+      <w:pPr>
+        <w:ind w:left="720" w:hanging="360"/>
+      </w:pPr>
+      <w:rPr>
+        <w:rFonts w:hint="default"/>
+      </w:rPr>
+    </w:lvl>
+    <w:lvl w:ilvl="1" w:tplc="380A0019" w:tentative="1">
+      <w:start w:val="1"/>
+      <w:numFmt w:val="lowerLetter"/>
+      <w:lvlText w:val="%2."/>
+      <w:lvlJc w:val="left"/>
+      <w:pPr>
+        <w:ind w:left="1440" w:hanging="360"/>
+      </w:pPr>
+    </w:lvl>
+    <w:lvl w:ilvl="2" w:tplc="380A001B" w:tentative="1">
+      <w:start w:val="1"/>
+      <w:numFmt w:val="lowerRoman"/>
+      <w:lvlText w:val="%3."/>
+      <w:lvlJc w:val="right"/>
+      <w:pPr>
+        <w:ind w:left="2160" w:hanging="180"/>
+      </w:pPr>
+    </w:lvl>
+    <w:lvl w:ilvl="3" w:tplc="380A000F" w:tentative="1">
+      <w:start w:val="1"/>
+      <w:numFmt w:val="decimal"/>
+      <w:lvlText w:val="%4."/>
+      <w:lvlJc w:val="left"/>
+      <w:pPr>
+        <w:ind w:left="2880" w:hanging="360"/>
+      </w:pPr>
+    </w:lvl>
+    <w:lvl w:ilvl="4" w:tplc="380A0019" w:tentative="1">
+      <w:start w:val="1"/>
+      <w:numFmt w:val="lowerLetter"/>
+      <w:lvlText w:val="%5."/>
+      <w:lvlJc w:val="left"/>
+      <w:pPr>
+        <w:ind w:left="3600" w:hanging="360"/>
+      </w:pPr>
+    </w:lvl>
+    <w:lvl w:ilvl="5" w:tplc="380A001B" w:tentative="1">
+      <w:start w:val="1"/>
+      <w:numFmt w:val="lowerRoman"/>
+      <w:lvlText w:val="%6."/>
+      <w:lvlJc w:val="right"/>
+      <w:pPr>
+        <w:ind w:left="4320" w:hanging="180"/>
+      </w:pPr>
+    </w:lvl>
+    <w:lvl w:ilvl="6" w:tplc="380A000F" w:tentative="1">
+      <w:start w:val="1"/>
+      <w:numFmt w:val="decimal"/>
+      <w:lvlText w:val="%7."/>
+      <w:lvlJc w:val="left"/>
+      <w:pPr>
+        <w:ind w:left="5040" w:hanging="360"/>
+      </w:pPr>
+    </w:lvl>
+    <w:lvl w:ilvl="7" w:tplc="380A0019" w:tentative="1">
+      <w:start w:val="1"/>
+      <w:numFmt w:val="lowerLetter"/>
+      <w:lvlText w:val="%8."/>
+      <w:lvlJc w:val="left"/>
+      <w:pPr>
+        <w:ind w:left="5760" w:hanging="360"/>
+      </w:pPr>
+    </w:lvl>
+    <w:lvl w:ilvl="8" w:tplc="380A001B" w:tentative="1">
+      <w:start w:val="1"/>
+      <w:numFmt w:val="lowerRoman"/>
+      <w:lvlText w:val="%9."/>
+      <w:lvlJc w:val="right"/>
+      <w:pPr>
+        <w:ind w:left="6480" w:hanging="180"/>
+      </w:pPr>
+    </w:lvl>
+  </w:abstractNum>
   <w:num w:numId="1">
     <w:abstractNumId w:val="0"/>
   </w:num>
   <w:num w:numId="2">
     <w:abstractNumId w:val="1"/>
   </w:num>
+  <w:num w:numId="3">
+    <w:abstractNumId w:val="2"/>
+  </w:num>
 </w:numbering>
 </file>
 
 <file path=word/styles.xml><?xml version="1.0" encoding="utf-8"?>
-<w:styles xmlns:mc="http://schemas.openxmlformats.org/markup-compatibility/2006" xmlns:r="http://schemas.openxmlformats.org/officeDocument/2006/relationships" xmlns:w="http://schemas.openxmlformats.org/wordprocessingml/2006/main" xmlns:w14="http://schemas.microsoft.com/office/word/2010/wordml" xmlns:w15="http://schemas.microsoft.com/office/word/2012/wordml" xmlns:w16cex="http://schemas.microsoft.com/office/word/2018/wordml/cex" xmlns:w16cid="http://schemas.microsoft.com/office/word/2016/wordml/cid" xmlns:w16="http://schemas.microsoft.com/office/word/2018/wordml" xmlns:w16se="http://schemas.microsoft.com/office/word/2015/wordml/symex" mc:Ignorable="w14 w15 w16se w16cid w16 w16cex">
+<w:styles xmlns:mc="http://schemas.openxmlformats.org/markup-compatibility/2006" xmlns:r="http://schemas.openxmlformats.org/officeDocument/2006/relationships" xmlns:w="http://schemas.openxmlformats.org/wordprocessingml/2006/main" xmlns:w14="http://schemas.microsoft.com/office/word/2010/wordml" xmlns:w15="http://schemas.microsoft.com/office/word/2012/wordml" xmlns:w16cex="http://schemas.microsoft.com/office/word/2018/wordml/cex" xmlns:w16cid="http://schemas.microsoft.com/office/word/2016/wordml/cid" xmlns:w16="http://schemas.microsoft.com/office/word/2018/wordml" xmlns:w16sdtdh="http://schemas.microsoft.com/office/word/2020/wordml/sdtdatahash" xmlns:w16se="http://schemas.microsoft.com/office/word/2015/wordml/symex" mc:Ignorable="w14 w15 w16se w16cid w16 w16cex w16sdtdh">
   <w:docDefaults>
     <w:rPrDefault>
       <w:rPr>
@@ -5127,6 +5382,18 @@
       <w:u w:val="single"/>
     </w:rPr>
   </w:style>
+  <w:style w:type="character" w:styleId="Hipervnculovisitado">
+    <w:name w:val="FollowedHyperlink"/>
+    <w:basedOn w:val="Fuentedeprrafopredeter"/>
+    <w:uiPriority w:val="99"/>
+    <w:semiHidden/>
+    <w:unhideWhenUsed/>
+    <w:rsid w:val="005E352B"/>
+    <w:rPr>
+      <w:color w:val="800080" w:themeColor="followedHyperlink"/>
+      <w:u w:val="single"/>
+    </w:rPr>
+  </w:style>
 </w:styles>
 </file>
 

</xml_diff>